<commit_message>
GREAT remake of LoginController
</commit_message>
<xml_diff>
--- a/AutoPartsServiceWebApi/API Documentation.docx
+++ b/AutoPartsServiceWebApi/API Documentation.docx
@@ -1,6 +1,6 @@
 
 <file path=word/document.xml><?xml version="1.0" encoding="utf-8"?>
-<w:document xmlns:wpc="http://schemas.microsoft.com/office/word/2010/wordprocessingCanvas" xmlns:cx="http://schemas.microsoft.com/office/drawing/2014/chartex" xmlns:cx1="http://schemas.microsoft.com/office/drawing/2015/9/8/chartex" xmlns:cx2="http://schemas.microsoft.com/office/drawing/2015/10/21/chartex" xmlns:cx3="http://schemas.microsoft.com/office/drawing/2016/5/9/chartex" xmlns:cx4="http://schemas.microsoft.com/office/drawing/2016/5/10/chartex" xmlns:cx5="http://schemas.microsoft.com/office/drawing/2016/5/11/chartex" xmlns:cx6="http://schemas.microsoft.com/office/drawing/2016/5/12/chartex" xmlns:cx7="http://schemas.microsoft.com/office/drawing/2016/5/13/chartex" xmlns:cx8="http://schemas.microsoft.com/office/drawing/2016/5/14/chartex" xmlns:mc="http://schemas.openxmlformats.org/markup-compatibility/2006" xmlns:aink="http://schemas.microsoft.com/office/drawing/2016/ink" xmlns:am3d="http://schemas.microsoft.com/office/drawing/2017/model3d" xmlns:o="urn:schemas-microsoft-com:office:office" xmlns:oel="http://schemas.microsoft.com/office/2019/extlst" xmlns:r="http://schemas.openxmlformats.org/officeDocument/2006/relationships" xmlns:m="http://schemas.openxmlformats.org/officeDocument/2006/math" xmlns:v="urn:schemas-microsoft-com:vml" xmlns:wp14="http://schemas.microsoft.com/office/word/2010/wordprocessingDrawing" xmlns:wp="http://schemas.openxmlformats.org/drawingml/2006/wordprocessingDrawing" xmlns:w10="urn:schemas-microsoft-com:office:word" xmlns:w="http://schemas.openxmlformats.org/wordprocessingml/2006/main" xmlns:w14="http://schemas.microsoft.com/office/word/2010/wordml" xmlns:w15="http://schemas.microsoft.com/office/word/2012/wordml" xmlns:w16cex="http://schemas.microsoft.com/office/word/2018/wordml/cex" xmlns:w16cid="http://schemas.microsoft.com/office/word/2016/wordml/cid" xmlns:w16="http://schemas.microsoft.com/office/word/2018/wordml" xmlns:w16du="http://schemas.microsoft.com/office/word/2023/wordml/word16du" xmlns:w16sdtdh="http://schemas.microsoft.com/office/word/2020/wordml/sdtdatahash" xmlns:w16se="http://schemas.microsoft.com/office/word/2015/wordml/symex" xmlns:wpg="http://schemas.microsoft.com/office/word/2010/wordprocessingGroup" xmlns:wpi="http://schemas.microsoft.com/office/word/2010/wordprocessingInk" xmlns:wne="http://schemas.microsoft.com/office/word/2006/wordml" xmlns:wps="http://schemas.microsoft.com/office/word/2010/wordprocessingShape" mc:Ignorable="w14 w15 w16se w16cid w16 w16cex w16sdtdh wp14">
+<w:document xmlns:wpc="http://schemas.microsoft.com/office/word/2010/wordprocessingCanvas" xmlns:cx="http://schemas.microsoft.com/office/drawing/2014/chartex" xmlns:cx1="http://schemas.microsoft.com/office/drawing/2015/9/8/chartex" xmlns:cx2="http://schemas.microsoft.com/office/drawing/2015/10/21/chartex" xmlns:cx3="http://schemas.microsoft.com/office/drawing/2016/5/9/chartex" xmlns:cx4="http://schemas.microsoft.com/office/drawing/2016/5/10/chartex" xmlns:cx5="http://schemas.microsoft.com/office/drawing/2016/5/11/chartex" xmlns:cx6="http://schemas.microsoft.com/office/drawing/2016/5/12/chartex" xmlns:cx7="http://schemas.microsoft.com/office/drawing/2016/5/13/chartex" xmlns:cx8="http://schemas.microsoft.com/office/drawing/2016/5/14/chartex" xmlns:mc="http://schemas.openxmlformats.org/markup-compatibility/2006" xmlns:aink="http://schemas.microsoft.com/office/drawing/2016/ink" xmlns:am3d="http://schemas.microsoft.com/office/drawing/2017/model3d" xmlns:o="urn:schemas-microsoft-com:office:office" xmlns:oel="http://schemas.microsoft.com/office/2019/extlst" xmlns:r="http://schemas.openxmlformats.org/officeDocument/2006/relationships" xmlns:m="http://schemas.openxmlformats.org/officeDocument/2006/math" xmlns:v="urn:schemas-microsoft-com:vml" xmlns:wp14="http://schemas.microsoft.com/office/word/2010/wordprocessingDrawing" xmlns:wp="http://schemas.openxmlformats.org/drawingml/2006/wordprocessingDrawing" xmlns:w10="urn:schemas-microsoft-com:office:word" xmlns:w="http://schemas.openxmlformats.org/wordprocessingml/2006/main" xmlns:w14="http://schemas.microsoft.com/office/word/2010/wordml" xmlns:w15="http://schemas.microsoft.com/office/word/2012/wordml" xmlns:w16cex="http://schemas.microsoft.com/office/word/2018/wordml/cex" xmlns:w16cid="http://schemas.microsoft.com/office/word/2016/wordml/cid" xmlns:w16="http://schemas.microsoft.com/office/word/2018/wordml" xmlns:w16sdtdh="http://schemas.microsoft.com/office/word/2020/wordml/sdtdatahash" xmlns:w16se="http://schemas.microsoft.com/office/word/2015/wordml/symex" xmlns:wpg="http://schemas.microsoft.com/office/word/2010/wordprocessingGroup" xmlns:wpi="http://schemas.microsoft.com/office/word/2010/wordprocessingInk" xmlns:wne="http://schemas.microsoft.com/office/word/2006/wordml" xmlns:wps="http://schemas.microsoft.com/office/word/2010/wordprocessingShape" mc:Ignorable="w14 w15 w16se w16cid w16 w16cex w16sdtdh wp14">
   <w:body>
     <w:p>
       <w:pPr>
@@ -25,15 +25,6 @@
         </w:rPr>
         <w:t xml:space="preserve"> API Documentation</w:t>
       </w:r>
-    </w:p>
-    <w:p>
-      <w:pPr>
-        <w:pStyle w:val="2"/>
-        <w:spacing w:line="360" w:lineRule="auto"/>
-        <w:rPr>
-          <w:lang w:val="en-US"/>
-        </w:rPr>
-      </w:pPr>
     </w:p>
     <w:p>
       <w:pPr>
@@ -975,6 +966,7 @@
           <w:color w:val="auto"/>
           <w:sz w:val="28"/>
           <w:szCs w:val="28"/>
+          <w:lang w:val="en-US"/>
         </w:rPr>
         <w:lastRenderedPageBreak/>
         <w:t xml:space="preserve">1.2 </w:t>
@@ -1649,7 +1641,6 @@
         <w:spacing w:line="360" w:lineRule="auto"/>
         <w:rPr>
           <w:rStyle w:val="HTML1"/>
-          <w:lang w:val="en-US"/>
         </w:rPr>
       </w:pPr>
       <w:r>
@@ -2186,6 +2177,7 @@
           <w:color w:val="auto"/>
           <w:sz w:val="28"/>
           <w:szCs w:val="28"/>
+          <w:lang w:val="en-US"/>
         </w:rPr>
         <w:lastRenderedPageBreak/>
         <w:t xml:space="preserve">1.3 </w:t>
@@ -3928,6 +3920,7 @@
           <w:color w:val="auto"/>
           <w:sz w:val="28"/>
           <w:szCs w:val="28"/>
+          <w:lang w:val="en-US"/>
         </w:rPr>
         <w:t xml:space="preserve">1.4 </w:t>
       </w:r>
@@ -6033,6 +6026,7 @@
           <w:color w:val="auto"/>
           <w:sz w:val="28"/>
           <w:szCs w:val="28"/>
+          <w:lang w:val="en-US"/>
         </w:rPr>
         <w:t>2</w:t>
       </w:r>
@@ -6045,6 +6039,7 @@
           <w:color w:val="auto"/>
           <w:sz w:val="28"/>
           <w:szCs w:val="28"/>
+          <w:lang w:val="en-US"/>
         </w:rPr>
         <w:t>.</w:t>
       </w:r>
@@ -6057,6 +6052,7 @@
           <w:color w:val="auto"/>
           <w:sz w:val="28"/>
           <w:szCs w:val="28"/>
+          <w:lang w:val="en-US"/>
         </w:rPr>
         <w:t>2</w:t>
       </w:r>
@@ -6069,6 +6065,7 @@
           <w:color w:val="auto"/>
           <w:sz w:val="28"/>
           <w:szCs w:val="28"/>
+          <w:lang w:val="en-US"/>
         </w:rPr>
         <w:t xml:space="preserve"> </w:t>
       </w:r>
@@ -6854,6 +6851,7 @@
         <w:spacing w:line="360" w:lineRule="auto"/>
         <w:rPr>
           <w:rStyle w:val="HTML1"/>
+          <w:lang w:val="en-US"/>
         </w:rPr>
       </w:pPr>
       <w:r>
@@ -9151,6 +9149,7 @@
           <w:color w:val="auto"/>
           <w:sz w:val="28"/>
           <w:szCs w:val="28"/>
+          <w:lang w:val="en-US"/>
         </w:rPr>
         <w:t>3</w:t>
       </w:r>
@@ -9161,6 +9160,7 @@
           <w:color w:val="auto"/>
           <w:sz w:val="28"/>
           <w:szCs w:val="28"/>
+          <w:lang w:val="en-US"/>
         </w:rPr>
         <w:t xml:space="preserve">.2 </w:t>
       </w:r>
@@ -9249,14 +9249,15 @@
       <w:pPr>
         <w:pStyle w:val="a3"/>
         <w:spacing w:line="360" w:lineRule="auto"/>
-      </w:pPr>
-      <w:proofErr w:type="spellStart"/>
-      <w:r>
-        <w:t>Example</w:t>
-      </w:r>
-      <w:proofErr w:type="spellEnd"/>
-      <w:r>
-        <w:t>:</w:t>
+        <w:rPr>
+          <w:lang w:val="en-US"/>
+        </w:rPr>
+      </w:pPr>
+      <w:r>
+        <w:rPr>
+          <w:lang w:val="en-US"/>
+        </w:rPr>
+        <w:t>Example:</w:t>
       </w:r>
     </w:p>
     <w:p>
@@ -11015,6 +11016,7 @@
           <w:color w:val="auto"/>
           <w:sz w:val="28"/>
           <w:szCs w:val="28"/>
+          <w:lang w:val="en-US"/>
         </w:rPr>
         <w:t>3</w:t>
       </w:r>
@@ -11026,6 +11028,7 @@
           <w:color w:val="auto"/>
           <w:sz w:val="28"/>
           <w:szCs w:val="28"/>
+          <w:lang w:val="en-US"/>
         </w:rPr>
         <w:t xml:space="preserve">.3 </w:t>
       </w:r>
@@ -11471,6 +11474,7 @@
           <w:color w:val="auto"/>
           <w:sz w:val="28"/>
           <w:szCs w:val="28"/>
+          <w:lang w:val="en-US"/>
         </w:rPr>
         <w:lastRenderedPageBreak/>
         <w:t>3</w:t>
@@ -11483,6 +11487,7 @@
           <w:color w:val="auto"/>
           <w:sz w:val="28"/>
           <w:szCs w:val="28"/>
+          <w:lang w:val="en-US"/>
         </w:rPr>
         <w:t xml:space="preserve">.4 </w:t>
       </w:r>
@@ -12634,6 +12639,7 @@
           <w:color w:val="auto"/>
           <w:sz w:val="28"/>
           <w:szCs w:val="28"/>
+          <w:lang w:val="en-US"/>
         </w:rPr>
         <w:lastRenderedPageBreak/>
         <w:t>3</w:t>
@@ -12646,6 +12652,7 @@
           <w:color w:val="auto"/>
           <w:sz w:val="28"/>
           <w:szCs w:val="28"/>
+          <w:lang w:val="en-US"/>
         </w:rPr>
         <w:t xml:space="preserve">.5 </w:t>
       </w:r>
@@ -13747,7 +13754,7 @@
 </file>
 
 <file path=word/numbering.xml><?xml version="1.0" encoding="utf-8"?>
-<w:numbering xmlns:wpc="http://schemas.microsoft.com/office/word/2010/wordprocessingCanvas" xmlns:cx="http://schemas.microsoft.com/office/drawing/2014/chartex" xmlns:cx1="http://schemas.microsoft.com/office/drawing/2015/9/8/chartex" xmlns:cx2="http://schemas.microsoft.com/office/drawing/2015/10/21/chartex" xmlns:cx3="http://schemas.microsoft.com/office/drawing/2016/5/9/chartex" xmlns:cx4="http://schemas.microsoft.com/office/drawing/2016/5/10/chartex" xmlns:cx5="http://schemas.microsoft.com/office/drawing/2016/5/11/chartex" xmlns:cx6="http://schemas.microsoft.com/office/drawing/2016/5/12/chartex" xmlns:cx7="http://schemas.microsoft.com/office/drawing/2016/5/13/chartex" xmlns:cx8="http://schemas.microsoft.com/office/drawing/2016/5/14/chartex" xmlns:mc="http://schemas.openxmlformats.org/markup-compatibility/2006" xmlns:aink="http://schemas.microsoft.com/office/drawing/2016/ink" xmlns:am3d="http://schemas.microsoft.com/office/drawing/2017/model3d" xmlns:o="urn:schemas-microsoft-com:office:office" xmlns:oel="http://schemas.microsoft.com/office/2019/extlst" xmlns:r="http://schemas.openxmlformats.org/officeDocument/2006/relationships" xmlns:m="http://schemas.openxmlformats.org/officeDocument/2006/math" xmlns:v="urn:schemas-microsoft-com:vml" xmlns:wp14="http://schemas.microsoft.com/office/word/2010/wordprocessingDrawing" xmlns:wp="http://schemas.openxmlformats.org/drawingml/2006/wordprocessingDrawing" xmlns:w10="urn:schemas-microsoft-com:office:word" xmlns:w="http://schemas.openxmlformats.org/wordprocessingml/2006/main" xmlns:w14="http://schemas.microsoft.com/office/word/2010/wordml" xmlns:w15="http://schemas.microsoft.com/office/word/2012/wordml" xmlns:w16cex="http://schemas.microsoft.com/office/word/2018/wordml/cex" xmlns:w16cid="http://schemas.microsoft.com/office/word/2016/wordml/cid" xmlns:w16="http://schemas.microsoft.com/office/word/2018/wordml" xmlns:w16du="http://schemas.microsoft.com/office/word/2023/wordml/word16du" xmlns:w16sdtdh="http://schemas.microsoft.com/office/word/2020/wordml/sdtdatahash" xmlns:w16se="http://schemas.microsoft.com/office/word/2015/wordml/symex" xmlns:wpg="http://schemas.microsoft.com/office/word/2010/wordprocessingGroup" xmlns:wpi="http://schemas.microsoft.com/office/word/2010/wordprocessingInk" xmlns:wne="http://schemas.microsoft.com/office/word/2006/wordml" xmlns:wps="http://schemas.microsoft.com/office/word/2010/wordprocessingShape" mc:Ignorable="w14 w15 w16se w16cid w16 w16cex w16sdtdh wp14">
+<w:numbering xmlns:wpc="http://schemas.microsoft.com/office/word/2010/wordprocessingCanvas" xmlns:cx="http://schemas.microsoft.com/office/drawing/2014/chartex" xmlns:cx1="http://schemas.microsoft.com/office/drawing/2015/9/8/chartex" xmlns:cx2="http://schemas.microsoft.com/office/drawing/2015/10/21/chartex" xmlns:cx3="http://schemas.microsoft.com/office/drawing/2016/5/9/chartex" xmlns:cx4="http://schemas.microsoft.com/office/drawing/2016/5/10/chartex" xmlns:cx5="http://schemas.microsoft.com/office/drawing/2016/5/11/chartex" xmlns:cx6="http://schemas.microsoft.com/office/drawing/2016/5/12/chartex" xmlns:cx7="http://schemas.microsoft.com/office/drawing/2016/5/13/chartex" xmlns:cx8="http://schemas.microsoft.com/office/drawing/2016/5/14/chartex" xmlns:mc="http://schemas.openxmlformats.org/markup-compatibility/2006" xmlns:aink="http://schemas.microsoft.com/office/drawing/2016/ink" xmlns:am3d="http://schemas.microsoft.com/office/drawing/2017/model3d" xmlns:o="urn:schemas-microsoft-com:office:office" xmlns:oel="http://schemas.microsoft.com/office/2019/extlst" xmlns:r="http://schemas.openxmlformats.org/officeDocument/2006/relationships" xmlns:m="http://schemas.openxmlformats.org/officeDocument/2006/math" xmlns:v="urn:schemas-microsoft-com:vml" xmlns:wp14="http://schemas.microsoft.com/office/word/2010/wordprocessingDrawing" xmlns:wp="http://schemas.openxmlformats.org/drawingml/2006/wordprocessingDrawing" xmlns:w10="urn:schemas-microsoft-com:office:word" xmlns:w="http://schemas.openxmlformats.org/wordprocessingml/2006/main" xmlns:w14="http://schemas.microsoft.com/office/word/2010/wordml" xmlns:w15="http://schemas.microsoft.com/office/word/2012/wordml" xmlns:w16cex="http://schemas.microsoft.com/office/word/2018/wordml/cex" xmlns:w16cid="http://schemas.microsoft.com/office/word/2016/wordml/cid" xmlns:w16="http://schemas.microsoft.com/office/word/2018/wordml" xmlns:w16sdtdh="http://schemas.microsoft.com/office/word/2020/wordml/sdtdatahash" xmlns:w16se="http://schemas.microsoft.com/office/word/2015/wordml/symex" xmlns:wpg="http://schemas.microsoft.com/office/word/2010/wordprocessingGroup" xmlns:wpi="http://schemas.microsoft.com/office/word/2010/wordprocessingInk" xmlns:wne="http://schemas.microsoft.com/office/word/2006/wordml" xmlns:wps="http://schemas.microsoft.com/office/word/2010/wordprocessingShape" mc:Ignorable="w14 w15 w16se w16cid w16 w16cex w16sdtdh wp14">
   <w:abstractNum w:abstractNumId="0" w15:restartNumberingAfterBreak="0">
     <w:nsid w:val="09BE740A"/>
     <w:multiLevelType w:val="multilevel"/>

</xml_diff>